<commit_message>
20 10 2022 08:47
</commit_message>
<xml_diff>
--- a/competitions/AjiteshLOL.docx
+++ b/competitions/AjiteshLOL.docx
@@ -128,6 +128,13 @@
           <w:szCs w:val="32"/>
         </w:rPr>
         <w:t>I also extend a warm welcome to our adjudicators for the debate. Ms Simran Sachdeva, Mr. Ishan Chaurasiya, Ms, Ishika Kiran</w:t>
+      </w:r>
+      <w:r>
+        <w:rPr>
+          <w:sz w:val="32"/>
+          <w:szCs w:val="32"/>
+        </w:rPr>
+        <w:t xml:space="preserve"> All of them have competed and won national and </w:t>
       </w:r>
     </w:p>
     <w:p>

</xml_diff>

<commit_message>
20 10 2022 09:13
</commit_message>
<xml_diff>
--- a/competitions/AjiteshLOL.docx
+++ b/competitions/AjiteshLOL.docx
@@ -403,6 +403,1148 @@
     </w:p>
     <w:p>
       <w:pPr>
+        <w:rPr>
+          <w:sz w:val="32"/>
+          <w:szCs w:val="32"/>
+        </w:rPr>
+      </w:pPr>
+    </w:p>
+    <w:p>
+      <w:pPr>
+        <w:rPr>
+          <w:sz w:val="32"/>
+          <w:szCs w:val="32"/>
+        </w:rPr>
+      </w:pPr>
+    </w:p>
+    <w:p>
+      <w:pPr>
+        <w:rPr>
+          <w:sz w:val="32"/>
+          <w:szCs w:val="32"/>
+        </w:rPr>
+      </w:pPr>
+    </w:p>
+    <w:p>
+      <w:pPr>
+        <w:rPr>
+          <w:sz w:val="32"/>
+          <w:szCs w:val="32"/>
+        </w:rPr>
+      </w:pPr>
+    </w:p>
+    <w:p>
+      <w:pPr>
+        <w:rPr>
+          <w:sz w:val="32"/>
+          <w:szCs w:val="32"/>
+        </w:rPr>
+      </w:pPr>
+    </w:p>
+    <w:p>
+      <w:pPr>
+        <w:rPr>
+          <w:sz w:val="32"/>
+          <w:szCs w:val="32"/>
+        </w:rPr>
+      </w:pPr>
+    </w:p>
+    <w:p>
+      <w:pPr>
+        <w:rPr>
+          <w:sz w:val="32"/>
+          <w:szCs w:val="32"/>
+        </w:rPr>
+      </w:pPr>
+    </w:p>
+    <w:p>
+      <w:pPr>
+        <w:rPr>
+          <w:sz w:val="32"/>
+          <w:szCs w:val="32"/>
+        </w:rPr>
+      </w:pPr>
+    </w:p>
+    <w:p>
+      <w:pPr>
+        <w:rPr>
+          <w:sz w:val="32"/>
+          <w:szCs w:val="32"/>
+        </w:rPr>
+      </w:pPr>
+    </w:p>
+    <w:p>
+      <w:pPr>
+        <w:rPr>
+          <w:sz w:val="32"/>
+          <w:szCs w:val="32"/>
+        </w:rPr>
+      </w:pPr>
+    </w:p>
+    <w:p>
+      <w:pPr>
+        <w:rPr>
+          <w:sz w:val="32"/>
+          <w:szCs w:val="32"/>
+        </w:rPr>
+      </w:pPr>
+    </w:p>
+    <w:p>
+      <w:pPr>
+        <w:rPr>
+          <w:sz w:val="32"/>
+          <w:szCs w:val="32"/>
+        </w:rPr>
+      </w:pPr>
+    </w:p>
+    <w:p>
+      <w:pPr>
+        <w:tabs>
+          <w:tab w:val="left" w:pos="1875"/>
+        </w:tabs>
+        <w:spacing w:after="0"/>
+        <w:jc w:val="center"/>
+        <w:rPr>
+          <w:b/>
+          <w:bCs/>
+          <w:sz w:val="40"/>
+          <w:szCs w:val="40"/>
+          <w:u w:val="single"/>
+        </w:rPr>
+      </w:pPr>
+      <w:r>
+        <w:rPr>
+          <w:b/>
+          <w:bCs/>
+          <w:sz w:val="40"/>
+          <w:szCs w:val="40"/>
+          <w:u w:val="single"/>
+        </w:rPr>
+        <w:lastRenderedPageBreak/>
+        <w:t>New Era Public School</w:t>
+      </w:r>
+    </w:p>
+    <w:p>
+      <w:pPr>
+        <w:tabs>
+          <w:tab w:val="left" w:pos="1875"/>
+        </w:tabs>
+        <w:spacing w:after="0"/>
+        <w:jc w:val="center"/>
+        <w:rPr>
+          <w:b/>
+          <w:bCs/>
+          <w:sz w:val="40"/>
+          <w:szCs w:val="40"/>
+          <w:u w:val="single"/>
+        </w:rPr>
+      </w:pPr>
+      <w:r>
+        <w:rPr>
+          <w:b/>
+          <w:bCs/>
+          <w:sz w:val="40"/>
+          <w:szCs w:val="40"/>
+          <w:u w:val="single"/>
+        </w:rPr>
+        <w:t>Mayapuri</w:t>
+      </w:r>
+    </w:p>
+    <w:p>
+      <w:pPr>
+        <w:tabs>
+          <w:tab w:val="left" w:pos="1875"/>
+        </w:tabs>
+        <w:spacing w:after="0"/>
+        <w:jc w:val="center"/>
+        <w:rPr>
+          <w:b/>
+          <w:bCs/>
+          <w:sz w:val="40"/>
+          <w:szCs w:val="40"/>
+          <w:u w:val="single"/>
+        </w:rPr>
+      </w:pPr>
+      <w:r>
+        <w:rPr>
+          <w:b/>
+          <w:bCs/>
+          <w:sz w:val="40"/>
+          <w:szCs w:val="40"/>
+          <w:u w:val="single"/>
+        </w:rPr>
+        <w:t>Rendezvous – The Language Fest</w:t>
+      </w:r>
+    </w:p>
+    <w:p>
+      <w:pPr>
+        <w:tabs>
+          <w:tab w:val="left" w:pos="1875"/>
+        </w:tabs>
+        <w:spacing w:after="0"/>
+        <w:jc w:val="center"/>
+        <w:rPr>
+          <w:b/>
+          <w:bCs/>
+          <w:sz w:val="32"/>
+          <w:szCs w:val="32"/>
+          <w:u w:val="single"/>
+        </w:rPr>
+      </w:pPr>
+      <w:r>
+        <w:rPr>
+          <w:b/>
+          <w:bCs/>
+          <w:sz w:val="32"/>
+          <w:szCs w:val="32"/>
+          <w:u w:val="single"/>
+        </w:rPr>
+        <w:t>English Debates</w:t>
+      </w:r>
+    </w:p>
+    <w:p>
+      <w:pPr>
+        <w:tabs>
+          <w:tab w:val="left" w:pos="1875"/>
+        </w:tabs>
+        <w:spacing w:after="0"/>
+        <w:rPr>
+          <w:sz w:val="32"/>
+          <w:szCs w:val="32"/>
+        </w:rPr>
+      </w:pPr>
+      <w:r>
+        <w:rPr>
+          <w:sz w:val="32"/>
+          <w:szCs w:val="32"/>
+        </w:rPr>
+        <w:t xml:space="preserve">Judge Name: </w:t>
+      </w:r>
+    </w:p>
+    <w:tbl>
+      <w:tblPr>
+        <w:tblStyle w:val="TableGrid"/>
+        <w:tblW w:w="10597" w:type="dxa"/>
+        <w:tblLook w:val="04A0" w:firstRow="1" w:lastRow="0" w:firstColumn="1" w:lastColumn="0" w:noHBand="0" w:noVBand="1"/>
+      </w:tblPr>
+      <w:tblGrid>
+        <w:gridCol w:w="790"/>
+        <w:gridCol w:w="2361"/>
+        <w:gridCol w:w="1342"/>
+        <w:gridCol w:w="1910"/>
+        <w:gridCol w:w="1451"/>
+        <w:gridCol w:w="1755"/>
+        <w:gridCol w:w="988"/>
+      </w:tblGrid>
+      <w:tr>
+        <w:trPr>
+          <w:trHeight w:val="524"/>
+        </w:trPr>
+        <w:tc>
+          <w:tcPr>
+            <w:tcW w:w="790" w:type="dxa"/>
+          </w:tcPr>
+          <w:p>
+            <w:pPr>
+              <w:tabs>
+                <w:tab w:val="left" w:pos="1875"/>
+              </w:tabs>
+              <w:jc w:val="center"/>
+              <w:rPr>
+                <w:sz w:val="32"/>
+                <w:szCs w:val="32"/>
+              </w:rPr>
+            </w:pPr>
+            <w:r>
+              <w:rPr>
+                <w:sz w:val="32"/>
+                <w:szCs w:val="32"/>
+              </w:rPr>
+              <w:t>Sno.</w:t>
+            </w:r>
+          </w:p>
+        </w:tc>
+        <w:tc>
+          <w:tcPr>
+            <w:tcW w:w="2361" w:type="dxa"/>
+          </w:tcPr>
+          <w:p>
+            <w:pPr>
+              <w:tabs>
+                <w:tab w:val="left" w:pos="1875"/>
+              </w:tabs>
+              <w:jc w:val="center"/>
+              <w:rPr>
+                <w:sz w:val="32"/>
+                <w:szCs w:val="32"/>
+              </w:rPr>
+            </w:pPr>
+            <w:r>
+              <w:rPr>
+                <w:sz w:val="32"/>
+                <w:szCs w:val="32"/>
+              </w:rPr>
+              <w:t>Name of Participant</w:t>
+            </w:r>
+          </w:p>
+        </w:tc>
+        <w:tc>
+          <w:tcPr>
+            <w:tcW w:w="1342" w:type="dxa"/>
+          </w:tcPr>
+          <w:p>
+            <w:pPr>
+              <w:tabs>
+                <w:tab w:val="left" w:pos="1875"/>
+              </w:tabs>
+              <w:jc w:val="center"/>
+              <w:rPr>
+                <w:sz w:val="32"/>
+                <w:szCs w:val="32"/>
+              </w:rPr>
+            </w:pPr>
+            <w:r>
+              <w:rPr>
+                <w:sz w:val="32"/>
+                <w:szCs w:val="32"/>
+              </w:rPr>
+              <w:t>Content</w:t>
+            </w:r>
+          </w:p>
+          <w:p>
+            <w:pPr>
+              <w:tabs>
+                <w:tab w:val="left" w:pos="1875"/>
+              </w:tabs>
+              <w:jc w:val="center"/>
+              <w:rPr>
+                <w:sz w:val="32"/>
+                <w:szCs w:val="32"/>
+              </w:rPr>
+            </w:pPr>
+            <w:r>
+              <w:rPr>
+                <w:sz w:val="32"/>
+                <w:szCs w:val="32"/>
+              </w:rPr>
+              <w:t>(20)</w:t>
+            </w:r>
+          </w:p>
+        </w:tc>
+        <w:tc>
+          <w:tcPr>
+            <w:tcW w:w="1910" w:type="dxa"/>
+          </w:tcPr>
+          <w:p>
+            <w:pPr>
+              <w:tabs>
+                <w:tab w:val="left" w:pos="1875"/>
+              </w:tabs>
+              <w:jc w:val="center"/>
+              <w:rPr>
+                <w:sz w:val="32"/>
+                <w:szCs w:val="32"/>
+              </w:rPr>
+            </w:pPr>
+            <w:r>
+              <w:rPr>
+                <w:sz w:val="32"/>
+                <w:szCs w:val="32"/>
+              </w:rPr>
+              <w:t>Presentation</w:t>
+            </w:r>
+          </w:p>
+          <w:p>
+            <w:pPr>
+              <w:tabs>
+                <w:tab w:val="left" w:pos="1875"/>
+              </w:tabs>
+              <w:jc w:val="center"/>
+              <w:rPr>
+                <w:sz w:val="32"/>
+                <w:szCs w:val="32"/>
+              </w:rPr>
+            </w:pPr>
+            <w:r>
+              <w:rPr>
+                <w:sz w:val="32"/>
+                <w:szCs w:val="32"/>
+              </w:rPr>
+              <w:t>(20)</w:t>
+            </w:r>
+          </w:p>
+        </w:tc>
+        <w:tc>
+          <w:tcPr>
+            <w:tcW w:w="1451" w:type="dxa"/>
+          </w:tcPr>
+          <w:p>
+            <w:pPr>
+              <w:tabs>
+                <w:tab w:val="left" w:pos="1875"/>
+              </w:tabs>
+              <w:jc w:val="center"/>
+              <w:rPr>
+                <w:sz w:val="32"/>
+                <w:szCs w:val="32"/>
+              </w:rPr>
+            </w:pPr>
+            <w:r>
+              <w:rPr>
+                <w:sz w:val="32"/>
+                <w:szCs w:val="32"/>
+              </w:rPr>
+              <w:t>Fluency</w:t>
+            </w:r>
+          </w:p>
+          <w:p>
+            <w:pPr>
+              <w:tabs>
+                <w:tab w:val="left" w:pos="1875"/>
+              </w:tabs>
+              <w:jc w:val="center"/>
+              <w:rPr>
+                <w:sz w:val="32"/>
+                <w:szCs w:val="32"/>
+              </w:rPr>
+            </w:pPr>
+            <w:r>
+              <w:rPr>
+                <w:sz w:val="32"/>
+                <w:szCs w:val="32"/>
+              </w:rPr>
+              <w:t>(10)</w:t>
+            </w:r>
+          </w:p>
+        </w:tc>
+        <w:tc>
+          <w:tcPr>
+            <w:tcW w:w="1755" w:type="dxa"/>
+          </w:tcPr>
+          <w:p>
+            <w:pPr>
+              <w:tabs>
+                <w:tab w:val="left" w:pos="1875"/>
+              </w:tabs>
+              <w:rPr>
+                <w:sz w:val="32"/>
+                <w:szCs w:val="32"/>
+              </w:rPr>
+            </w:pPr>
+            <w:r>
+              <w:rPr>
+                <w:sz w:val="32"/>
+                <w:szCs w:val="32"/>
+              </w:rPr>
+              <w:t>Interjection</w:t>
+            </w:r>
+          </w:p>
+          <w:p>
+            <w:pPr>
+              <w:tabs>
+                <w:tab w:val="left" w:pos="1875"/>
+              </w:tabs>
+              <w:jc w:val="center"/>
+              <w:rPr>
+                <w:sz w:val="32"/>
+                <w:szCs w:val="32"/>
+              </w:rPr>
+            </w:pPr>
+            <w:r>
+              <w:rPr>
+                <w:sz w:val="32"/>
+                <w:szCs w:val="32"/>
+              </w:rPr>
+              <w:t>(10)</w:t>
+            </w:r>
+          </w:p>
+        </w:tc>
+        <w:tc>
+          <w:tcPr>
+            <w:tcW w:w="988" w:type="dxa"/>
+          </w:tcPr>
+          <w:p>
+            <w:pPr>
+              <w:tabs>
+                <w:tab w:val="left" w:pos="1875"/>
+              </w:tabs>
+              <w:jc w:val="center"/>
+              <w:rPr>
+                <w:sz w:val="32"/>
+                <w:szCs w:val="32"/>
+              </w:rPr>
+            </w:pPr>
+            <w:r>
+              <w:rPr>
+                <w:sz w:val="32"/>
+                <w:szCs w:val="32"/>
+              </w:rPr>
+              <w:t>Total</w:t>
+            </w:r>
+          </w:p>
+          <w:p>
+            <w:pPr>
+              <w:tabs>
+                <w:tab w:val="left" w:pos="1875"/>
+              </w:tabs>
+              <w:jc w:val="center"/>
+              <w:rPr>
+                <w:sz w:val="32"/>
+                <w:szCs w:val="32"/>
+              </w:rPr>
+            </w:pPr>
+            <w:r>
+              <w:rPr>
+                <w:sz w:val="32"/>
+                <w:szCs w:val="32"/>
+              </w:rPr>
+              <w:t>(60)</w:t>
+            </w:r>
+          </w:p>
+        </w:tc>
+      </w:tr>
+      <w:tr>
+        <w:trPr>
+          <w:trHeight w:val="10690"/>
+        </w:trPr>
+        <w:tc>
+          <w:tcPr>
+            <w:tcW w:w="790" w:type="dxa"/>
+          </w:tcPr>
+          <w:p>
+            <w:pPr>
+              <w:tabs>
+                <w:tab w:val="left" w:pos="1875"/>
+              </w:tabs>
+              <w:rPr>
+                <w:sz w:val="32"/>
+                <w:szCs w:val="32"/>
+              </w:rPr>
+            </w:pPr>
+          </w:p>
+        </w:tc>
+        <w:tc>
+          <w:tcPr>
+            <w:tcW w:w="2361" w:type="dxa"/>
+          </w:tcPr>
+          <w:p>
+            <w:pPr>
+              <w:tabs>
+                <w:tab w:val="left" w:pos="1875"/>
+              </w:tabs>
+              <w:rPr>
+                <w:sz w:val="32"/>
+                <w:szCs w:val="32"/>
+              </w:rPr>
+            </w:pPr>
+          </w:p>
+        </w:tc>
+        <w:tc>
+          <w:tcPr>
+            <w:tcW w:w="1342" w:type="dxa"/>
+          </w:tcPr>
+          <w:p>
+            <w:pPr>
+              <w:tabs>
+                <w:tab w:val="left" w:pos="1875"/>
+              </w:tabs>
+              <w:rPr>
+                <w:sz w:val="32"/>
+                <w:szCs w:val="32"/>
+              </w:rPr>
+            </w:pPr>
+          </w:p>
+        </w:tc>
+        <w:tc>
+          <w:tcPr>
+            <w:tcW w:w="1910" w:type="dxa"/>
+          </w:tcPr>
+          <w:p>
+            <w:pPr>
+              <w:tabs>
+                <w:tab w:val="left" w:pos="1875"/>
+              </w:tabs>
+              <w:rPr>
+                <w:sz w:val="32"/>
+                <w:szCs w:val="32"/>
+              </w:rPr>
+            </w:pPr>
+          </w:p>
+        </w:tc>
+        <w:tc>
+          <w:tcPr>
+            <w:tcW w:w="1451" w:type="dxa"/>
+          </w:tcPr>
+          <w:p>
+            <w:pPr>
+              <w:tabs>
+                <w:tab w:val="left" w:pos="1875"/>
+              </w:tabs>
+              <w:rPr>
+                <w:sz w:val="32"/>
+                <w:szCs w:val="32"/>
+              </w:rPr>
+            </w:pPr>
+          </w:p>
+        </w:tc>
+        <w:tc>
+          <w:tcPr>
+            <w:tcW w:w="1755" w:type="dxa"/>
+          </w:tcPr>
+          <w:p>
+            <w:pPr>
+              <w:tabs>
+                <w:tab w:val="left" w:pos="1875"/>
+              </w:tabs>
+              <w:rPr>
+                <w:sz w:val="32"/>
+                <w:szCs w:val="32"/>
+              </w:rPr>
+            </w:pPr>
+          </w:p>
+        </w:tc>
+        <w:tc>
+          <w:tcPr>
+            <w:tcW w:w="988" w:type="dxa"/>
+          </w:tcPr>
+          <w:p>
+            <w:pPr>
+              <w:tabs>
+                <w:tab w:val="left" w:pos="1875"/>
+              </w:tabs>
+              <w:rPr>
+                <w:sz w:val="32"/>
+                <w:szCs w:val="32"/>
+              </w:rPr>
+            </w:pPr>
+          </w:p>
+        </w:tc>
+      </w:tr>
+    </w:tbl>
+    <w:p>
+      <w:pPr>
+        <w:tabs>
+          <w:tab w:val="left" w:pos="1875"/>
+        </w:tabs>
+        <w:rPr>
+          <w:sz w:val="32"/>
+          <w:szCs w:val="32"/>
+        </w:rPr>
+      </w:pPr>
+    </w:p>
+    <w:p>
+      <w:pPr>
+        <w:rPr>
+          <w:sz w:val="32"/>
+          <w:szCs w:val="32"/>
+        </w:rPr>
+      </w:pPr>
+      <w:r>
+        <w:rPr>
+          <w:sz w:val="32"/>
+          <w:szCs w:val="32"/>
+        </w:rPr>
+        <w:br w:type="page"/>
+      </w:r>
+    </w:p>
+    <w:p>
+      <w:pPr>
+        <w:tabs>
+          <w:tab w:val="left" w:pos="1875"/>
+        </w:tabs>
+        <w:spacing w:after="0"/>
+        <w:jc w:val="center"/>
+        <w:rPr>
+          <w:b/>
+          <w:bCs/>
+          <w:sz w:val="40"/>
+          <w:szCs w:val="40"/>
+          <w:u w:val="single"/>
+        </w:rPr>
+      </w:pPr>
+      <w:r>
+        <w:rPr>
+          <w:b/>
+          <w:bCs/>
+          <w:sz w:val="40"/>
+          <w:szCs w:val="40"/>
+          <w:u w:val="single"/>
+        </w:rPr>
+        <w:lastRenderedPageBreak/>
+        <w:t>New Era Public School</w:t>
+      </w:r>
+    </w:p>
+    <w:p>
+      <w:pPr>
+        <w:tabs>
+          <w:tab w:val="left" w:pos="1875"/>
+        </w:tabs>
+        <w:spacing w:after="0"/>
+        <w:jc w:val="center"/>
+        <w:rPr>
+          <w:b/>
+          <w:bCs/>
+          <w:sz w:val="40"/>
+          <w:szCs w:val="40"/>
+          <w:u w:val="single"/>
+        </w:rPr>
+      </w:pPr>
+      <w:r>
+        <w:rPr>
+          <w:b/>
+          <w:bCs/>
+          <w:sz w:val="40"/>
+          <w:szCs w:val="40"/>
+          <w:u w:val="single"/>
+        </w:rPr>
+        <w:t>Mayapuri</w:t>
+      </w:r>
+    </w:p>
+    <w:p>
+      <w:pPr>
+        <w:tabs>
+          <w:tab w:val="left" w:pos="1875"/>
+        </w:tabs>
+        <w:spacing w:after="0"/>
+        <w:jc w:val="center"/>
+        <w:rPr>
+          <w:b/>
+          <w:bCs/>
+          <w:sz w:val="40"/>
+          <w:szCs w:val="40"/>
+          <w:u w:val="single"/>
+        </w:rPr>
+      </w:pPr>
+      <w:r>
+        <w:rPr>
+          <w:b/>
+          <w:bCs/>
+          <w:sz w:val="40"/>
+          <w:szCs w:val="40"/>
+          <w:u w:val="single"/>
+        </w:rPr>
+        <w:t>Rendezvous – The Language Fest</w:t>
+      </w:r>
+    </w:p>
+    <w:p>
+      <w:pPr>
+        <w:tabs>
+          <w:tab w:val="left" w:pos="1875"/>
+        </w:tabs>
+        <w:spacing w:after="0"/>
+        <w:jc w:val="center"/>
+        <w:rPr>
+          <w:b/>
+          <w:bCs/>
+          <w:sz w:val="32"/>
+          <w:szCs w:val="32"/>
+          <w:u w:val="single"/>
+        </w:rPr>
+      </w:pPr>
+      <w:r>
+        <w:rPr>
+          <w:b/>
+          <w:bCs/>
+          <w:sz w:val="32"/>
+          <w:szCs w:val="32"/>
+          <w:u w:val="single"/>
+        </w:rPr>
+        <w:t>English Debates</w:t>
+      </w:r>
+    </w:p>
+    <w:p>
+      <w:pPr>
+        <w:tabs>
+          <w:tab w:val="left" w:pos="1875"/>
+        </w:tabs>
+        <w:spacing w:after="0"/>
+        <w:rPr>
+          <w:sz w:val="32"/>
+          <w:szCs w:val="32"/>
+        </w:rPr>
+      </w:pPr>
+      <w:r>
+        <w:rPr>
+          <w:sz w:val="32"/>
+          <w:szCs w:val="32"/>
+        </w:rPr>
+        <w:t xml:space="preserve">Judge Name: </w:t>
+      </w:r>
+    </w:p>
+    <w:tbl>
+      <w:tblPr>
+        <w:tblStyle w:val="TableGrid"/>
+        <w:tblW w:w="10498" w:type="dxa"/>
+        <w:tblLook w:val="04A0" w:firstRow="1" w:lastRow="0" w:firstColumn="1" w:lastColumn="0" w:noHBand="0" w:noVBand="1"/>
+      </w:tblPr>
+      <w:tblGrid>
+        <w:gridCol w:w="938"/>
+        <w:gridCol w:w="2803"/>
+        <w:gridCol w:w="1593"/>
+        <w:gridCol w:w="2268"/>
+        <w:gridCol w:w="1723"/>
+        <w:gridCol w:w="1173"/>
+      </w:tblGrid>
+      <w:tr>
+        <w:trPr>
+          <w:trHeight w:val="526"/>
+        </w:trPr>
+        <w:tc>
+          <w:tcPr>
+            <w:tcW w:w="938" w:type="dxa"/>
+          </w:tcPr>
+          <w:p>
+            <w:pPr>
+              <w:tabs>
+                <w:tab w:val="left" w:pos="1875"/>
+              </w:tabs>
+              <w:jc w:val="center"/>
+              <w:rPr>
+                <w:sz w:val="32"/>
+                <w:szCs w:val="32"/>
+              </w:rPr>
+            </w:pPr>
+            <w:r>
+              <w:rPr>
+                <w:sz w:val="32"/>
+                <w:szCs w:val="32"/>
+              </w:rPr>
+              <w:t>Sno.</w:t>
+            </w:r>
+          </w:p>
+        </w:tc>
+        <w:tc>
+          <w:tcPr>
+            <w:tcW w:w="2803" w:type="dxa"/>
+          </w:tcPr>
+          <w:p>
+            <w:pPr>
+              <w:tabs>
+                <w:tab w:val="left" w:pos="1875"/>
+              </w:tabs>
+              <w:jc w:val="center"/>
+              <w:rPr>
+                <w:sz w:val="32"/>
+                <w:szCs w:val="32"/>
+              </w:rPr>
+            </w:pPr>
+            <w:r>
+              <w:rPr>
+                <w:sz w:val="32"/>
+                <w:szCs w:val="32"/>
+              </w:rPr>
+              <w:t>Name of Participant</w:t>
+            </w:r>
+          </w:p>
+        </w:tc>
+        <w:tc>
+          <w:tcPr>
+            <w:tcW w:w="1593" w:type="dxa"/>
+          </w:tcPr>
+          <w:p>
+            <w:pPr>
+              <w:tabs>
+                <w:tab w:val="left" w:pos="1875"/>
+              </w:tabs>
+              <w:jc w:val="center"/>
+              <w:rPr>
+                <w:sz w:val="32"/>
+                <w:szCs w:val="32"/>
+              </w:rPr>
+            </w:pPr>
+            <w:r>
+              <w:rPr>
+                <w:sz w:val="32"/>
+                <w:szCs w:val="32"/>
+              </w:rPr>
+              <w:t>Content</w:t>
+            </w:r>
+          </w:p>
+          <w:p>
+            <w:pPr>
+              <w:tabs>
+                <w:tab w:val="left" w:pos="1875"/>
+              </w:tabs>
+              <w:jc w:val="center"/>
+              <w:rPr>
+                <w:sz w:val="32"/>
+                <w:szCs w:val="32"/>
+              </w:rPr>
+            </w:pPr>
+            <w:r>
+              <w:rPr>
+                <w:sz w:val="32"/>
+                <w:szCs w:val="32"/>
+              </w:rPr>
+              <w:t>(20)</w:t>
+            </w:r>
+          </w:p>
+        </w:tc>
+        <w:tc>
+          <w:tcPr>
+            <w:tcW w:w="2268" w:type="dxa"/>
+          </w:tcPr>
+          <w:p>
+            <w:pPr>
+              <w:tabs>
+                <w:tab w:val="left" w:pos="1875"/>
+              </w:tabs>
+              <w:jc w:val="center"/>
+              <w:rPr>
+                <w:sz w:val="32"/>
+                <w:szCs w:val="32"/>
+              </w:rPr>
+            </w:pPr>
+            <w:r>
+              <w:rPr>
+                <w:sz w:val="32"/>
+                <w:szCs w:val="32"/>
+              </w:rPr>
+              <w:t>Presentation</w:t>
+            </w:r>
+          </w:p>
+          <w:p>
+            <w:pPr>
+              <w:tabs>
+                <w:tab w:val="left" w:pos="1875"/>
+              </w:tabs>
+              <w:jc w:val="center"/>
+              <w:rPr>
+                <w:sz w:val="32"/>
+                <w:szCs w:val="32"/>
+              </w:rPr>
+            </w:pPr>
+            <w:r>
+              <w:rPr>
+                <w:sz w:val="32"/>
+                <w:szCs w:val="32"/>
+              </w:rPr>
+              <w:t>(20)</w:t>
+            </w:r>
+          </w:p>
+        </w:tc>
+        <w:tc>
+          <w:tcPr>
+            <w:tcW w:w="1723" w:type="dxa"/>
+          </w:tcPr>
+          <w:p>
+            <w:pPr>
+              <w:tabs>
+                <w:tab w:val="left" w:pos="1875"/>
+              </w:tabs>
+              <w:jc w:val="center"/>
+              <w:rPr>
+                <w:sz w:val="32"/>
+                <w:szCs w:val="32"/>
+              </w:rPr>
+            </w:pPr>
+            <w:r>
+              <w:rPr>
+                <w:sz w:val="32"/>
+                <w:szCs w:val="32"/>
+              </w:rPr>
+              <w:t>Fluency</w:t>
+            </w:r>
+          </w:p>
+          <w:p>
+            <w:pPr>
+              <w:tabs>
+                <w:tab w:val="left" w:pos="1875"/>
+              </w:tabs>
+              <w:jc w:val="center"/>
+              <w:rPr>
+                <w:sz w:val="32"/>
+                <w:szCs w:val="32"/>
+              </w:rPr>
+            </w:pPr>
+            <w:r>
+              <w:rPr>
+                <w:sz w:val="32"/>
+                <w:szCs w:val="32"/>
+              </w:rPr>
+              <w:t>(</w:t>
+            </w:r>
+            <w:r>
+              <w:rPr>
+                <w:sz w:val="32"/>
+                <w:szCs w:val="32"/>
+              </w:rPr>
+              <w:t>1</w:t>
+            </w:r>
+            <w:r>
+              <w:rPr>
+                <w:sz w:val="32"/>
+                <w:szCs w:val="32"/>
+              </w:rPr>
+              <w:t>0)</w:t>
+            </w:r>
+          </w:p>
+        </w:tc>
+        <w:tc>
+          <w:tcPr>
+            <w:tcW w:w="1173" w:type="dxa"/>
+          </w:tcPr>
+          <w:p>
+            <w:pPr>
+              <w:tabs>
+                <w:tab w:val="left" w:pos="1875"/>
+              </w:tabs>
+              <w:jc w:val="center"/>
+              <w:rPr>
+                <w:sz w:val="32"/>
+                <w:szCs w:val="32"/>
+              </w:rPr>
+            </w:pPr>
+            <w:r>
+              <w:rPr>
+                <w:sz w:val="32"/>
+                <w:szCs w:val="32"/>
+              </w:rPr>
+              <w:t>Total</w:t>
+            </w:r>
+          </w:p>
+          <w:p>
+            <w:pPr>
+              <w:tabs>
+                <w:tab w:val="left" w:pos="1875"/>
+              </w:tabs>
+              <w:jc w:val="center"/>
+              <w:rPr>
+                <w:sz w:val="32"/>
+                <w:szCs w:val="32"/>
+              </w:rPr>
+            </w:pPr>
+            <w:r>
+              <w:rPr>
+                <w:sz w:val="32"/>
+                <w:szCs w:val="32"/>
+              </w:rPr>
+              <w:t>(</w:t>
+            </w:r>
+            <w:r>
+              <w:rPr>
+                <w:sz w:val="32"/>
+                <w:szCs w:val="32"/>
+              </w:rPr>
+              <w:t>5</w:t>
+            </w:r>
+            <w:r>
+              <w:rPr>
+                <w:sz w:val="32"/>
+                <w:szCs w:val="32"/>
+              </w:rPr>
+              <w:t>0)</w:t>
+            </w:r>
+          </w:p>
+        </w:tc>
+      </w:tr>
+      <w:tr>
+        <w:trPr>
+          <w:trHeight w:val="10737"/>
+        </w:trPr>
+        <w:tc>
+          <w:tcPr>
+            <w:tcW w:w="938" w:type="dxa"/>
+          </w:tcPr>
+          <w:p>
+            <w:pPr>
+              <w:tabs>
+                <w:tab w:val="left" w:pos="1875"/>
+              </w:tabs>
+              <w:rPr>
+                <w:sz w:val="32"/>
+                <w:szCs w:val="32"/>
+              </w:rPr>
+            </w:pPr>
+          </w:p>
+        </w:tc>
+        <w:tc>
+          <w:tcPr>
+            <w:tcW w:w="2803" w:type="dxa"/>
+          </w:tcPr>
+          <w:p>
+            <w:pPr>
+              <w:tabs>
+                <w:tab w:val="left" w:pos="1875"/>
+              </w:tabs>
+              <w:rPr>
+                <w:sz w:val="32"/>
+                <w:szCs w:val="32"/>
+              </w:rPr>
+            </w:pPr>
+          </w:p>
+        </w:tc>
+        <w:tc>
+          <w:tcPr>
+            <w:tcW w:w="1593" w:type="dxa"/>
+          </w:tcPr>
+          <w:p>
+            <w:pPr>
+              <w:tabs>
+                <w:tab w:val="left" w:pos="1875"/>
+              </w:tabs>
+              <w:rPr>
+                <w:sz w:val="32"/>
+                <w:szCs w:val="32"/>
+              </w:rPr>
+            </w:pPr>
+          </w:p>
+        </w:tc>
+        <w:tc>
+          <w:tcPr>
+            <w:tcW w:w="2268" w:type="dxa"/>
+          </w:tcPr>
+          <w:p>
+            <w:pPr>
+              <w:tabs>
+                <w:tab w:val="left" w:pos="1875"/>
+              </w:tabs>
+              <w:rPr>
+                <w:sz w:val="32"/>
+                <w:szCs w:val="32"/>
+              </w:rPr>
+            </w:pPr>
+          </w:p>
+        </w:tc>
+        <w:tc>
+          <w:tcPr>
+            <w:tcW w:w="1723" w:type="dxa"/>
+          </w:tcPr>
+          <w:p>
+            <w:pPr>
+              <w:tabs>
+                <w:tab w:val="left" w:pos="1875"/>
+              </w:tabs>
+              <w:rPr>
+                <w:sz w:val="32"/>
+                <w:szCs w:val="32"/>
+              </w:rPr>
+            </w:pPr>
+          </w:p>
+        </w:tc>
+        <w:tc>
+          <w:tcPr>
+            <w:tcW w:w="1173" w:type="dxa"/>
+          </w:tcPr>
+          <w:p>
+            <w:pPr>
+              <w:tabs>
+                <w:tab w:val="left" w:pos="1875"/>
+              </w:tabs>
+              <w:rPr>
+                <w:sz w:val="32"/>
+                <w:szCs w:val="32"/>
+              </w:rPr>
+            </w:pPr>
+          </w:p>
+        </w:tc>
+      </w:tr>
+    </w:tbl>
+    <w:p>
+      <w:pPr>
+        <w:tabs>
+          <w:tab w:val="left" w:pos="1875"/>
+        </w:tabs>
         <w:rPr>
           <w:sz w:val="32"/>
           <w:szCs w:val="32"/>
@@ -817,6 +1959,7 @@
   <w:style w:type="paragraph" w:default="1" w:styleId="Normal">
     <w:name w:val="Normal"/>
     <w:qFormat/>
+    <w:rsid w:val="00893D81"/>
   </w:style>
   <w:style w:type="character" w:default="1" w:styleId="DefaultParagraphFont">
     <w:name w:val="Default Paragraph Font"/>
@@ -844,6 +1987,25 @@
     <w:uiPriority w:val="99"/>
     <w:semiHidden/>
     <w:unhideWhenUsed/>
+  </w:style>
+  <w:style w:type="table" w:styleId="TableGrid">
+    <w:name w:val="Table Grid"/>
+    <w:basedOn w:val="TableNormal"/>
+    <w:uiPriority w:val="39"/>
+    <w:rsid w:val="00893D81"/>
+    <w:pPr>
+      <w:spacing w:after="0" w:line="240" w:lineRule="auto"/>
+    </w:pPr>
+    <w:tblPr>
+      <w:tblBorders>
+        <w:top w:val="single" w:sz="4" w:space="0" w:color="auto"/>
+        <w:left w:val="single" w:sz="4" w:space="0" w:color="auto"/>
+        <w:bottom w:val="single" w:sz="4" w:space="0" w:color="auto"/>
+        <w:right w:val="single" w:sz="4" w:space="0" w:color="auto"/>
+        <w:insideH w:val="single" w:sz="4" w:space="0" w:color="auto"/>
+        <w:insideV w:val="single" w:sz="4" w:space="0" w:color="auto"/>
+      </w:tblBorders>
+    </w:tblPr>
   </w:style>
 </w:styles>
 </file>

</xml_diff>